<commit_message>
"mise à jour des polices"
</commit_message>
<xml_diff>
--- a/P3_Departout_Emma/P3_01_lienpageweb.docx
+++ b/P3_Departout_Emma/P3_01_lienpageweb.docx
@@ -5,9 +5,6 @@
     <w:p>
       <w:r>
         <w:t>https://jedusor2021.github.io/DepartoutEmma_3_15062021/</w:t>
-      </w:r>
-      <w:r>
-        <w:t>v</w:t>
       </w:r>
     </w:p>
     <w:sectPr>
@@ -143,6 +140,7 @@
     <w:lsdException w:name="HTML Sample" w:semiHidden="1" w:unhideWhenUsed="1"/>
     <w:lsdException w:name="HTML Typewriter" w:semiHidden="1" w:unhideWhenUsed="1"/>
     <w:lsdException w:name="HTML Variable" w:semiHidden="1" w:unhideWhenUsed="1"/>
+    <w:lsdException w:name="Normal Table" w:semiHidden="1" w:unhideWhenUsed="1"/>
     <w:lsdException w:name="annotation subject" w:semiHidden="1" w:unhideWhenUsed="1"/>
     <w:lsdException w:name="No List" w:semiHidden="1" w:unhideWhenUsed="1"/>
     <w:lsdException w:name="Outline List 1" w:semiHidden="1" w:unhideWhenUsed="1"/>
@@ -188,9 +186,11 @@
     <w:lsdException w:name="Table Subtle 1" w:semiHidden="1" w:unhideWhenUsed="1"/>
     <w:lsdException w:name="Table Subtle 2" w:semiHidden="1" w:unhideWhenUsed="1"/>
     <w:lsdException w:name="Table Web 1" w:semiHidden="1" w:unhideWhenUsed="1"/>
+    <w:lsdException w:name="Table Web 2" w:semiHidden="1" w:unhideWhenUsed="1"/>
     <w:lsdException w:name="Table Web 3" w:semiHidden="1" w:unhideWhenUsed="1"/>
     <w:lsdException w:name="Balloon Text" w:semiHidden="1" w:unhideWhenUsed="1"/>
     <w:lsdException w:name="Table Grid" w:uiPriority="39"/>
+    <w:lsdException w:name="Table Theme" w:semiHidden="1" w:unhideWhenUsed="1"/>
     <w:lsdException w:name="Placeholder Text" w:semiHidden="1"/>
     <w:lsdException w:name="No Spacing" w:uiPriority="1" w:qFormat="1"/>
     <w:lsdException w:name="Light Shading" w:uiPriority="60"/>

</xml_diff>